<commit_message>
Codes update for manuscript revision
</commit_message>
<xml_diff>
--- a/Output/04b_table_survextrap.docx
+++ b/Output/04b_table_survextrap.docx
@@ -18,7 +18,7 @@
       </w:tblPr>
       <w:tblGrid>
         <w:gridCol w:w="1413"/>
-        <w:gridCol w:w="4432"/>
+        <w:gridCol w:w="4910"/>
         <w:gridCol w:w="839"/>
         <w:gridCol w:w="839"/>
         <w:gridCol w:w="961"/>
@@ -26,7 +26,7 @@
         <w:gridCol w:w="839"/>
         <w:gridCol w:w="839"/>
         <w:gridCol w:w="839"/>
-        <w:gridCol w:w="1181"/>
+        <w:gridCol w:w="839"/>
       </w:tblGrid>
       <w:tr>
         <w:trPr>
@@ -436,7 +436,7 @@
                 <w:szCs w:val="22"/>
                 <w:color w:val="000000"/>
               </w:rPr>
-              <w:t xml:space="preserve">LE</w:t>
+              <w:t xml:space="preserve">50*</w:t>
             </w:r>
           </w:p>
         </w:tc>
@@ -612,7 +612,7 @@
                 <w:szCs w:val="22"/>
                 <w:color w:val="000000"/>
               </w:rPr>
-              <w:t xml:space="preserve">Lifetime</w:t>
+              <w:t xml:space="preserve">50*</w:t>
             </w:r>
           </w:p>
         </w:tc>
@@ -1152,7 +1152,7 @@
                 <w:szCs w:val="22"/>
                 <w:color w:val="000000"/>
               </w:rPr>
-              <w:t xml:space="preserve">Semi-Markov: SPM, ASF (Williams 2017)</w:t>
+              <w:t xml:space="preserve">Semi-Markov: SPMs, ASF (Williams et al.)</w:t>
             </w:r>
           </w:p>
         </w:tc>
@@ -1598,7 +1598,7 @@
                 <w:szCs w:val="22"/>
                 <w:color w:val="000000"/>
               </w:rPr>
-              <w:t xml:space="preserve">Semi-Markov: FPM, ASF</w:t>
+              <w:t xml:space="preserve">Semi-Markov: FPMs, ASF</w:t>
             </w:r>
           </w:p>
         </w:tc>
@@ -1950,14 +1950,14 @@
                 <w:szCs w:val="22"/>
                 <w:color w:val="000000"/>
               </w:rPr>
-              <w:t xml:space="preserve">0.00</w:t>
+              <w:t xml:space="preserve">0.04</w:t>
             </w:r>
           </w:p>
         </w:tc>
       </w:tr>
       <w:tr>
         <w:trPr>
-          <w:trHeight w:val="605" w:hRule="auto"/>
+          <w:trHeight w:val="619" w:hRule="auto"/>
         </w:trPr>
         body 4
         <w:tc>
@@ -2044,7 +2044,7 @@
                 <w:szCs w:val="22"/>
                 <w:color w:val="000000"/>
               </w:rPr>
-              <w:t xml:space="preserve">Semi-Markov: FPM, RSF</w:t>
+              <w:t xml:space="preserve">Semi-Markov: FPMs, RSF (Proposed method)</w:t>
             </w:r>
           </w:p>
         </w:tc>
@@ -2490,7 +2490,7 @@
                 <w:szCs w:val="22"/>
                 <w:color w:val="000000"/>
               </w:rPr>
-              <w:t xml:space="preserve">Markov: SPM, ASF</w:t>
+              <w:t xml:space="preserve">Markov: SPMs, ASF</w:t>
             </w:r>
           </w:p>
         </w:tc>
@@ -2842,7 +2842,7 @@
                 <w:szCs w:val="22"/>
                 <w:color w:val="000000"/>
               </w:rPr>
-              <w:t xml:space="preserve">0.00</w:t>
+              <w:t xml:space="preserve">0.28</w:t>
             </w:r>
           </w:p>
         </w:tc>
@@ -2936,7 +2936,7 @@
                 <w:szCs w:val="22"/>
                 <w:color w:val="000000"/>
               </w:rPr>
-              <w:t xml:space="preserve">Markov: FPM, ASF</w:t>
+              <w:t xml:space="preserve">Markov: FPMs, ASF</w:t>
             </w:r>
           </w:p>
         </w:tc>
@@ -3288,7 +3288,7 @@
                 <w:szCs w:val="22"/>
                 <w:color w:val="000000"/>
               </w:rPr>
-              <w:t xml:space="preserve">0.00</w:t>
+              <w:t xml:space="preserve">0.50</w:t>
             </w:r>
           </w:p>
         </w:tc>
@@ -3382,7 +3382,7 @@
                 <w:szCs w:val="22"/>
                 <w:color w:val="000000"/>
               </w:rPr>
-              <w:t xml:space="preserve">Markov: FPM, RSF</w:t>
+              <w:t xml:space="preserve">Markov: FPMs, RSF</w:t>
             </w:r>
           </w:p>
         </w:tc>
@@ -4274,7 +4274,7 @@
                 <w:szCs w:val="22"/>
                 <w:color w:val="000000"/>
               </w:rPr>
-              <w:t xml:space="preserve">Semi-Markov: SPM, ASF (Williams 2017)</w:t>
+              <w:t xml:space="preserve">Semi-Markov: SPMs, ASF (Williams et al.)</w:t>
             </w:r>
           </w:p>
         </w:tc>
@@ -4720,7 +4720,7 @@
                 <w:szCs w:val="22"/>
                 <w:color w:val="000000"/>
               </w:rPr>
-              <w:t xml:space="preserve">Semi-Markov: FPM, ASF</w:t>
+              <w:t xml:space="preserve">Semi-Markov: FPMs, ASF</w:t>
             </w:r>
           </w:p>
         </w:tc>
@@ -5072,14 +5072,14 @@
                 <w:szCs w:val="22"/>
                 <w:color w:val="000000"/>
               </w:rPr>
-              <w:t xml:space="preserve">0.00</w:t>
+              <w:t xml:space="preserve">0.01</w:t>
             </w:r>
           </w:p>
         </w:tc>
       </w:tr>
       <w:tr>
         <w:trPr>
-          <w:trHeight w:val="605" w:hRule="auto"/>
+          <w:trHeight w:val="619" w:hRule="auto"/>
         </w:trPr>
         body11
         <w:tc>
@@ -5166,7 +5166,7 @@
                 <w:szCs w:val="22"/>
                 <w:color w:val="000000"/>
               </w:rPr>
-              <w:t xml:space="preserve">Semi-Markov: FPM, RSF</w:t>
+              <w:t xml:space="preserve">Semi-Markov: FPMs, RSF (Proposed method)</w:t>
             </w:r>
           </w:p>
         </w:tc>
@@ -5612,7 +5612,7 @@
                 <w:szCs w:val="22"/>
                 <w:color w:val="000000"/>
               </w:rPr>
-              <w:t xml:space="preserve">Markov: SPM, ASF</w:t>
+              <w:t xml:space="preserve">Markov: SPMs, ASF</w:t>
             </w:r>
           </w:p>
         </w:tc>
@@ -5964,7 +5964,7 @@
                 <w:szCs w:val="22"/>
                 <w:color w:val="000000"/>
               </w:rPr>
-              <w:t xml:space="preserve">0.00</w:t>
+              <w:t xml:space="preserve">0.23</w:t>
             </w:r>
           </w:p>
         </w:tc>
@@ -6058,7 +6058,7 @@
                 <w:szCs w:val="22"/>
                 <w:color w:val="000000"/>
               </w:rPr>
-              <w:t xml:space="preserve">Markov: FPM, ASF</w:t>
+              <w:t xml:space="preserve">Markov: FPMs, ASF</w:t>
             </w:r>
           </w:p>
         </w:tc>
@@ -6410,7 +6410,7 @@
                 <w:szCs w:val="22"/>
                 <w:color w:val="000000"/>
               </w:rPr>
-              <w:t xml:space="preserve">0.00</w:t>
+              <w:t xml:space="preserve">0.49</w:t>
             </w:r>
           </w:p>
         </w:tc>
@@ -6504,7 +6504,7 @@
                 <w:szCs w:val="22"/>
                 <w:color w:val="000000"/>
               </w:rPr>
-              <w:t xml:space="preserve">Markov: FPM, RSF</w:t>
+              <w:t xml:space="preserve">Markov: FPMs, RSF</w:t>
             </w:r>
           </w:p>
         </w:tc>
@@ -6907,7 +6907,7 @@
                 <w:szCs w:val="22"/>
                 <w:color w:val="000000"/>
               </w:rPr>
-              <w:t xml:space="preserve">RMST, restricted mean survival time; LE, life expectancy; FC, fludarabine and cyclophosphamide; RFC, rituximab, fludarabine, and cyclophosphamide; SPM, standard parametric models; FPM, flexible parametric models; ASF, all-cause survival framework; RSF, relative survival framework.</w:t>
+              <w:t xml:space="preserve">*If survival proportion at 50 years is zero, the reported 50-year RMST can be regarded as life expectancy. RMST, restricted mean survival time; LE, life expectancy; FC, fludarabine and cyclophosphamide; RFC, rituximab, fludarabine, and cyclophosphamide; SPMs, standard parametric models; FPMs, flexible parametric models; ASF, all-cause survival framework; RSF, relative survival framework.</w:t>
             </w:r>
           </w:p>
         </w:tc>

</xml_diff>

<commit_message>
Prepare submission to PharmacoEconomics
</commit_message>
<xml_diff>
--- a/Output/04b_table_survextrap.docx
+++ b/Output/04b_table_survextrap.docx
@@ -18,7 +18,7 @@
       </w:tblPr>
       <w:tblGrid>
         <w:gridCol w:w="1413"/>
-        <w:gridCol w:w="1303"/>
+        <w:gridCol w:w="2171"/>
         <w:gridCol w:w="3492"/>
         <w:gridCol w:w="839"/>
         <w:gridCol w:w="839"/>
@@ -121,7 +121,7 @@
                 <w:szCs w:val="22"/>
                 <w:color w:val="000000"/>
               </w:rPr>
-              <w:t xml:space="preserve">RMST at times (years)</w:t>
+              <w:t xml:space="preserve">Lengths of stay in years at times (years)</w:t>
             </w:r>
           </w:p>
         </w:tc>
@@ -261,7 +261,7 @@
                 <w:szCs w:val="22"/>
                 <w:color w:val="000000"/>
               </w:rPr>
-              <w:t xml:space="preserve">Outcome</w:t>
+              <w:t xml:space="preserve">State</w:t>
             </w:r>
           </w:p>
         </w:tc>
@@ -2624,7 +2624,7 @@
       </w:tr>
       <w:tr>
         <w:trPr>
-          <w:trHeight w:val="578" w:hRule="auto"/>
+          <w:trHeight w:val="619" w:hRule="auto"/>
         </w:trPr>
         body 5
         <w:tc>
@@ -2711,7 +2711,7 @@
                 <w:szCs w:val="22"/>
                 <w:color w:val="000000"/>
               </w:rPr>
-              <w:t xml:space="preserve">PFS</w:t>
+              <w:t xml:space="preserve">Progression-free</w:t>
             </w:r>
           </w:p>
         </w:tc>
@@ -4584,7 +4584,7 @@
       </w:tr>
       <w:tr>
         <w:trPr>
-          <w:trHeight w:val="578" w:hRule="auto"/>
+          <w:trHeight w:val="618" w:hRule="auto"/>
         </w:trPr>
         body 9
         <w:tc>
@@ -4671,7 +4671,7 @@
                 <w:szCs w:val="22"/>
                 <w:color w:val="000000"/>
               </w:rPr>
-              <w:t xml:space="preserve">PPS</w:t>
+              <w:t xml:space="preserve">Progression</w:t>
             </w:r>
           </w:p>
         </w:tc>
@@ -8504,7 +8504,7 @@
       </w:tr>
       <w:tr>
         <w:trPr>
-          <w:trHeight w:val="578" w:hRule="auto"/>
+          <w:trHeight w:val="619" w:hRule="auto"/>
         </w:trPr>
         body17
         <w:tc>
@@ -8591,7 +8591,7 @@
                 <w:szCs w:val="22"/>
                 <w:color w:val="000000"/>
               </w:rPr>
-              <w:t xml:space="preserve">PFS</w:t>
+              <w:t xml:space="preserve">Progression-free</w:t>
             </w:r>
           </w:p>
         </w:tc>
@@ -10464,7 +10464,7 @@
       </w:tr>
       <w:tr>
         <w:trPr>
-          <w:trHeight w:val="578" w:hRule="auto"/>
+          <w:trHeight w:val="618" w:hRule="auto"/>
         </w:trPr>
         body21
         <w:tc>
@@ -10551,7 +10551,7 @@
                 <w:szCs w:val="22"/>
                 <w:color w:val="000000"/>
               </w:rPr>
-              <w:t xml:space="preserve">PPS</w:t>
+              <w:t xml:space="preserve">Progression</w:t>
             </w:r>
           </w:p>
         </w:tc>
@@ -12468,7 +12468,7 @@
                 <w:szCs w:val="22"/>
                 <w:color w:val="000000"/>
               </w:rPr>
-              <w:t xml:space="preserve">*If survival proportion at 50 years is zero, the reported 50-year RMST can be regarded as life expectancy. RMST, restricted mean survival time; LE, life expectancy; FC, fludarabine and cyclophosphamide; RFC, rituximab, fludarabine, and cyclophosphamide; SPMs, standard parametric models; FPMs, flexible parametric models; ASF, all-cause survival framework; RSF, relative survival framework; OS, overall survival; PFS, progression-free survival; PPS, post-progression survival.</w:t>
+              <w:t xml:space="preserve">LE, life expectancy; FC, fludarabine and cyclophosphamide; RFC, rituximab, fludarabine, and cyclophosphamide; SPMs, standard parametric models; FPMs, flexible parametric models; ASF, all-cause survival framework; RSF, relative survival framework; OS, overall survival.</w:t>
             </w:r>
           </w:p>
         </w:tc>

</xml_diff>

<commit_message>
2nd Submission on 17/10/2024
</commit_message>
<xml_diff>
--- a/Output/04b_table_survextrap.docx
+++ b/Output/04b_table_survextrap.docx
@@ -121,7 +121,7 @@
                 <w:szCs w:val="22"/>
                 <w:color w:val="000000"/>
               </w:rPr>
-              <w:t xml:space="preserve">Lengths of stay in years at times (years)</w:t>
+              <w:t xml:space="preserve">Mean state sojourn time/RMST in years at times (years)</w:t>
             </w:r>
           </w:p>
         </w:tc>
@@ -12468,7 +12468,7 @@
                 <w:szCs w:val="22"/>
                 <w:color w:val="000000"/>
               </w:rPr>
-              <w:t xml:space="preserve">LE, life expectancy; FC, fludarabine and cyclophosphamide; RFC, rituximab, fludarabine, and cyclophosphamide; SPMs, standard parametric models; FPMs, flexible parametric models; ASF, all-cause survival framework; RSF, relative survival framework; OS, overall survival.</w:t>
+              <w:t xml:space="preserve">LE, life expectancy; FC, fludarabine and cyclophosphamide; RFC, rituximab, fludarabine, and cyclophosphamide; SPMs, standard parametric models; FPMs, flexible parametric models; ASF, all-cause survival framework; RSF, relative survival framework; OS, overall survival; RMST, restricted mean survival time.</w:t>
             </w:r>
           </w:p>
         </w:tc>

</xml_diff>